<commit_message>
feat: added lab 3
</commit_message>
<xml_diff>
--- a/AITemplate.docx
+++ b/AITemplate.docx
@@ -227,14 +227,12 @@
         <w:rPr>
           <w:sz w:val="48"/>
           <w:szCs w:val="48"/>
-          <w:lang w:val="en-US"/>
         </w:rPr>
       </w:pPr>
       <w:r>
         <w:rPr>
           <w:sz w:val="48"/>
           <w:szCs w:val="48"/>
-          <w:lang w:val="en-US"/>
         </w:rPr>
         <w:t>AI &amp; Decision Support Systems</w:t>
       </w:r>
@@ -265,7 +263,6 @@
         <w:rPr>
           <w:sz w:val="44"/>
           <w:szCs w:val="44"/>
-          <w:lang w:val="en-US"/>
         </w:rPr>
       </w:pPr>
       <w:r>
@@ -307,9 +304,8 @@
         <w:rPr>
           <w:sz w:val="44"/>
           <w:szCs w:val="44"/>
-          <w:lang w:val="en-US"/>
-        </w:rPr>
-        <w:t>1</w:t>
+        </w:rPr>
+        <w:t>5</w:t>
       </w:r>
     </w:p>
     <w:p>
@@ -498,7 +494,7 @@
     <w:p>
       <w:pPr>
         <w:rPr>
-          <w:lang w:val="en-US" w:eastAsia="en-US"/>
+          <w:lang w:eastAsia="en-US"/>
         </w:rPr>
       </w:pPr>
     </w:p>
@@ -564,7 +560,6 @@
           <w:sz w:val="32"/>
           <w:szCs w:val="32"/>
           <w:u w:val="single"/>
-          <w:lang w:val="en-US"/>
         </w:rPr>
       </w:pPr>
       <w:r>
@@ -586,7 +581,6 @@
           <w:sz w:val="32"/>
           <w:szCs w:val="32"/>
           <w:u w:val="single"/>
-          <w:lang w:val="en-US"/>
         </w:rPr>
       </w:pPr>
     </w:p>
@@ -608,19 +602,19 @@
           <w:szCs w:val="32"/>
           <w:u w:val="single"/>
         </w:rPr>
-        <w:t>Task</w:t>
-      </w:r>
-      <w:r>
+        <w:t>Task2:</w:t>
+      </w:r>
+    </w:p>
+    <w:p>
+      <w:pPr>
         <w:rPr>
           <w:b/>
           <w:bCs/>
           <w:sz w:val="32"/>
           <w:szCs w:val="32"/>
           <w:u w:val="single"/>
-          <w:lang w:val="en-US"/>
-        </w:rPr>
-        <w:t>2</w:t>
-      </w:r>
+        </w:rPr>
+      </w:pPr>
       <w:r>
         <w:rPr>
           <w:b/>
@@ -629,11 +623,17 @@
           <w:szCs w:val="32"/>
           <w:u w:val="single"/>
         </w:rPr>
-        <w:t>:</w:t>
-      </w:r>
-    </w:p>
-    <w:p>
-      <w:pPr>
+        <w:t>Code:</w:t>
+      </w:r>
+    </w:p>
+    <w:p>
+      <w:pPr>
+        <w:rPr>
+          <w:b/>
+          <w:bCs/>
+        </w:rPr>
+      </w:pPr>
+      <w:r>
         <w:rPr>
           <w:b/>
           <w:bCs/>
@@ -641,8 +641,27 @@
           <w:szCs w:val="32"/>
           <w:u w:val="single"/>
         </w:rPr>
-      </w:pPr>
-      <w:r>
+        <w:t>Output:</w:t>
+      </w:r>
+    </w:p>
+    <w:p>
+      <w:pPr>
+        <w:rPr>
+          <w:b/>
+          <w:bCs/>
+        </w:rPr>
+      </w:pPr>
+    </w:p>
+    <w:p>
+      <w:pPr>
+        <w:rPr>
+          <w:b/>
+          <w:bCs/>
+        </w:rPr>
+      </w:pPr>
+    </w:p>
+    <w:p>
+      <w:pPr>
         <w:rPr>
           <w:b/>
           <w:bCs/>
@@ -650,15 +669,6 @@
           <w:szCs w:val="32"/>
           <w:u w:val="single"/>
         </w:rPr>
-        <w:t>Code:</w:t>
-      </w:r>
-    </w:p>
-    <w:p>
-      <w:pPr>
-        <w:rPr>
-          <w:b/>
-          <w:bCs/>
-        </w:rPr>
       </w:pPr>
       <w:r>
         <w:rPr>
@@ -668,26 +678,8 @@
           <w:szCs w:val="32"/>
           <w:u w:val="single"/>
         </w:rPr>
-        <w:t>Output:</w:t>
-      </w:r>
-    </w:p>
-    <w:p>
-      <w:pPr>
-        <w:rPr>
-          <w:b/>
-          <w:bCs/>
-          <w:lang w:val="en-US"/>
-        </w:rPr>
-      </w:pPr>
-    </w:p>
-    <w:p>
-      <w:pPr>
-        <w:rPr>
-          <w:b/>
-          <w:bCs/>
-          <w:lang w:val="en-US"/>
-        </w:rPr>
-      </w:pPr>
+        <w:t>Task3:</w:t>
+      </w:r>
     </w:p>
     <w:p>
       <w:pPr>
@@ -707,8 +699,16 @@
           <w:szCs w:val="32"/>
           <w:u w:val="single"/>
         </w:rPr>
-        <w:t>Task</w:t>
-      </w:r>
+        <w:t>Code:</w:t>
+      </w:r>
+    </w:p>
+    <w:p>
+      <w:pPr>
+        <w:rPr>
+          <w:b/>
+          <w:bCs/>
+        </w:rPr>
+      </w:pPr>
       <w:r>
         <w:rPr>
           <w:b/>
@@ -716,11 +716,28 @@
           <w:sz w:val="32"/>
           <w:szCs w:val="32"/>
           <w:u w:val="single"/>
-          <w:lang w:val="en-US"/>
-        </w:rPr>
-        <w:t>3</w:t>
-      </w:r>
-      <w:r>
+        </w:rPr>
+        <w:t>Output:</w:t>
+      </w:r>
+    </w:p>
+    <w:p>
+      <w:pPr>
+        <w:rPr>
+          <w:b/>
+          <w:bCs/>
+        </w:rPr>
+      </w:pPr>
+    </w:p>
+    <w:p>
+      <w:pPr>
+        <w:rPr>
+          <w:b/>
+          <w:bCs/>
+        </w:rPr>
+      </w:pPr>
+    </w:p>
+    <w:p>
+      <w:pPr>
         <w:rPr>
           <w:b/>
           <w:bCs/>
@@ -728,11 +745,8 @@
           <w:szCs w:val="32"/>
           <w:u w:val="single"/>
         </w:rPr>
-        <w:t>:</w:t>
-      </w:r>
-    </w:p>
-    <w:p>
-      <w:pPr>
+      </w:pPr>
+      <w:r>
         <w:rPr>
           <w:b/>
           <w:bCs/>
@@ -740,8 +754,11 @@
           <w:szCs w:val="32"/>
           <w:u w:val="single"/>
         </w:rPr>
-      </w:pPr>
-      <w:r>
+        <w:t>Task4:</w:t>
+      </w:r>
+    </w:p>
+    <w:p>
+      <w:pPr>
         <w:rPr>
           <w:b/>
           <w:bCs/>
@@ -749,15 +766,6 @@
           <w:szCs w:val="32"/>
           <w:u w:val="single"/>
         </w:rPr>
-        <w:t>Code:</w:t>
-      </w:r>
-    </w:p>
-    <w:p>
-      <w:pPr>
-        <w:rPr>
-          <w:b/>
-          <w:bCs/>
-        </w:rPr>
       </w:pPr>
       <w:r>
         <w:rPr>
@@ -767,26 +775,8 @@
           <w:szCs w:val="32"/>
           <w:u w:val="single"/>
         </w:rPr>
-        <w:t>Output:</w:t>
-      </w:r>
-    </w:p>
-    <w:p>
-      <w:pPr>
-        <w:rPr>
-          <w:b/>
-          <w:bCs/>
-          <w:lang w:val="en-US"/>
-        </w:rPr>
-      </w:pPr>
-    </w:p>
-    <w:p>
-      <w:pPr>
-        <w:rPr>
-          <w:b/>
-          <w:bCs/>
-          <w:lang w:val="en-US"/>
-        </w:rPr>
-      </w:pPr>
+        <w:t>Code:</w:t>
+      </w:r>
     </w:p>
     <w:p>
       <w:pPr>
@@ -806,20 +796,22 @@
           <w:szCs w:val="32"/>
           <w:u w:val="single"/>
         </w:rPr>
-        <w:t>Task</w:t>
-      </w:r>
-      <w:r>
+        <w:t>Output:</w:t>
+      </w:r>
+    </w:p>
+    <w:p>
+      <w:pPr>
         <w:rPr>
           <w:b/>
           <w:bCs/>
           <w:sz w:val="32"/>
           <w:szCs w:val="32"/>
           <w:u w:val="single"/>
-          <w:lang w:val="en-US"/>
-        </w:rPr>
-        <w:t>4</w:t>
-      </w:r>
-      <w:r>
+        </w:rPr>
+      </w:pPr>
+    </w:p>
+    <w:p>
+      <w:pPr>
         <w:rPr>
           <w:b/>
           <w:bCs/>
@@ -827,11 +819,8 @@
           <w:szCs w:val="32"/>
           <w:u w:val="single"/>
         </w:rPr>
-        <w:t>:</w:t>
-      </w:r>
-    </w:p>
-    <w:p>
-      <w:pPr>
+      </w:pPr>
+      <w:r>
         <w:rPr>
           <w:b/>
           <w:bCs/>
@@ -839,8 +828,11 @@
           <w:szCs w:val="32"/>
           <w:u w:val="single"/>
         </w:rPr>
-      </w:pPr>
-      <w:r>
+        <w:t>Task5:</w:t>
+      </w:r>
+    </w:p>
+    <w:p>
+      <w:pPr>
         <w:rPr>
           <w:b/>
           <w:bCs/>
@@ -848,18 +840,23 @@
           <w:szCs w:val="32"/>
           <w:u w:val="single"/>
         </w:rPr>
-        <w:t>Code:</w:t>
-      </w:r>
-    </w:p>
-    <w:p>
-      <w:pPr>
+      </w:pPr>
+      <w:r>
         <w:rPr>
           <w:b/>
           <w:bCs/>
           <w:sz w:val="32"/>
           <w:szCs w:val="32"/>
           <w:u w:val="single"/>
-          <w:lang w:val="en-US"/>
+        </w:rPr>
+        <w:t>Code:</w:t>
+      </w:r>
+    </w:p>
+    <w:p>
+      <w:pPr>
+        <w:rPr>
+          <w:b/>
+          <w:bCs/>
         </w:rPr>
       </w:pPr>
       <w:r>
@@ -878,109 +875,14 @@
         <w:rPr>
           <w:b/>
           <w:bCs/>
-          <w:sz w:val="32"/>
-          <w:szCs w:val="32"/>
-          <w:u w:val="single"/>
-          <w:lang w:val="en-US"/>
-        </w:rPr>
-      </w:pPr>
-    </w:p>
-    <w:p>
-      <w:pPr>
-        <w:rPr>
-          <w:b/>
-          <w:bCs/>
-          <w:sz w:val="32"/>
-          <w:szCs w:val="32"/>
-          <w:u w:val="single"/>
-        </w:rPr>
-      </w:pPr>
-      <w:r>
-        <w:rPr>
-          <w:b/>
-          <w:bCs/>
-          <w:sz w:val="32"/>
-          <w:szCs w:val="32"/>
-          <w:u w:val="single"/>
-        </w:rPr>
-        <w:t>Task</w:t>
-      </w:r>
-      <w:r>
-        <w:rPr>
-          <w:b/>
-          <w:bCs/>
-          <w:sz w:val="32"/>
-          <w:szCs w:val="32"/>
-          <w:u w:val="single"/>
-          <w:lang w:val="en-US"/>
-        </w:rPr>
-        <w:t>5</w:t>
-      </w:r>
-      <w:r>
-        <w:rPr>
-          <w:b/>
-          <w:bCs/>
-          <w:sz w:val="32"/>
-          <w:szCs w:val="32"/>
-          <w:u w:val="single"/>
-        </w:rPr>
-        <w:t>:</w:t>
-      </w:r>
-    </w:p>
-    <w:p>
-      <w:pPr>
-        <w:rPr>
-          <w:b/>
-          <w:bCs/>
-          <w:sz w:val="32"/>
-          <w:szCs w:val="32"/>
-          <w:u w:val="single"/>
-        </w:rPr>
-      </w:pPr>
-      <w:r>
-        <w:rPr>
-          <w:b/>
-          <w:bCs/>
-          <w:sz w:val="32"/>
-          <w:szCs w:val="32"/>
-          <w:u w:val="single"/>
-        </w:rPr>
-        <w:t>Code:</w:t>
-      </w:r>
-    </w:p>
-    <w:p>
-      <w:pPr>
-        <w:rPr>
-          <w:b/>
-          <w:bCs/>
-        </w:rPr>
-      </w:pPr>
-      <w:r>
-        <w:rPr>
-          <w:b/>
-          <w:bCs/>
-          <w:sz w:val="32"/>
-          <w:szCs w:val="32"/>
-          <w:u w:val="single"/>
-        </w:rPr>
-        <w:t>Output:</w:t>
-      </w:r>
-    </w:p>
-    <w:p>
-      <w:pPr>
-        <w:rPr>
-          <w:b/>
-          <w:bCs/>
-          <w:lang w:val="en-US"/>
-        </w:rPr>
-      </w:pPr>
-    </w:p>
-    <w:p>
-      <w:pPr>
-        <w:rPr>
-          <w:b/>
-          <w:bCs/>
-          <w:lang w:val="en-US"/>
+        </w:rPr>
+      </w:pPr>
+    </w:p>
+    <w:p>
+      <w:pPr>
+        <w:rPr>
+          <w:b/>
+          <w:bCs/>
         </w:rPr>
       </w:pPr>
     </w:p>
@@ -2460,7 +2362,7 @@
       <w:b/>
       <w:sz w:val="32"/>
       <w:szCs w:val="32"/>
-      <w:lang w:val="en-US" w:eastAsia="en-US"/>
+      <w:lang w:eastAsia="en-US"/>
     </w:rPr>
   </w:style>
   <w:style w:type="paragraph" w:styleId="Heading2">
@@ -2482,7 +2384,7 @@
       <w:color w:val="5B9BD5"/>
       <w:sz w:val="26"/>
       <w:szCs w:val="26"/>
-      <w:lang w:val="en-US" w:eastAsia="en-US"/>
+      <w:lang w:eastAsia="en-US"/>
     </w:rPr>
   </w:style>
   <w:style w:type="paragraph" w:styleId="Heading3">
@@ -2504,7 +2406,7 @@
       <w:b/>
       <w:sz w:val="28"/>
       <w:szCs w:val="28"/>
-      <w:lang w:val="en-US" w:eastAsia="en-US"/>
+      <w:lang w:eastAsia="en-US"/>
     </w:rPr>
   </w:style>
   <w:style w:type="paragraph" w:styleId="Heading4">
@@ -2524,7 +2426,7 @@
     <w:rPr>
       <w:rFonts w:ascii="Calibri" w:eastAsia="Calibri" w:hAnsi="Calibri" w:cs="Calibri"/>
       <w:b/>
-      <w:lang w:val="en-US" w:eastAsia="en-US"/>
+      <w:lang w:eastAsia="en-US"/>
     </w:rPr>
   </w:style>
   <w:style w:type="paragraph" w:styleId="Heading5">
@@ -2546,7 +2448,7 @@
       <w:b/>
       <w:sz w:val="22"/>
       <w:szCs w:val="22"/>
-      <w:lang w:val="en-US" w:eastAsia="en-US"/>
+      <w:lang w:eastAsia="en-US"/>
     </w:rPr>
   </w:style>
   <w:style w:type="paragraph" w:styleId="Heading6">
@@ -2568,7 +2470,7 @@
       <w:b/>
       <w:sz w:val="20"/>
       <w:szCs w:val="20"/>
-      <w:lang w:val="en-US" w:eastAsia="en-US"/>
+      <w:lang w:eastAsia="en-US"/>
     </w:rPr>
   </w:style>
   <w:style w:type="character" w:default="1" w:styleId="DefaultParagraphFont">
@@ -2614,7 +2516,7 @@
       <w:b/>
       <w:sz w:val="72"/>
       <w:szCs w:val="72"/>
-      <w:lang w:val="en-US" w:eastAsia="en-US"/>
+      <w:lang w:eastAsia="en-US"/>
     </w:rPr>
   </w:style>
   <w:style w:type="paragraph" w:styleId="Subtitle">
@@ -2634,7 +2536,7 @@
       <w:color w:val="666666"/>
       <w:sz w:val="48"/>
       <w:szCs w:val="48"/>
-      <w:lang w:val="en-US" w:eastAsia="en-US"/>
+      <w:lang w:eastAsia="en-US"/>
     </w:rPr>
   </w:style>
   <w:style w:type="table" w:customStyle="1" w:styleId="a">
@@ -2711,7 +2613,7 @@
       <w:rFonts w:ascii="Calibri" w:eastAsia="Calibri" w:hAnsi="Calibri" w:cs="Calibri"/>
       <w:sz w:val="22"/>
       <w:szCs w:val="22"/>
-      <w:lang w:val="en-US" w:eastAsia="en-US"/>
+      <w:lang w:eastAsia="en-US"/>
     </w:rPr>
   </w:style>
   <w:style w:type="character" w:customStyle="1" w:styleId="HeaderChar">
@@ -2738,7 +2640,7 @@
       <w:rFonts w:ascii="Calibri" w:eastAsia="Calibri" w:hAnsi="Calibri" w:cs="Calibri"/>
       <w:sz w:val="22"/>
       <w:szCs w:val="22"/>
-      <w:lang w:val="en-US" w:eastAsia="en-US"/>
+      <w:lang w:eastAsia="en-US"/>
     </w:rPr>
   </w:style>
   <w:style w:type="character" w:customStyle="1" w:styleId="FooterChar">
@@ -2855,7 +2757,7 @@
       <w:rFonts w:asciiTheme="minorHAnsi" w:eastAsiaTheme="minorHAnsi" w:hAnsiTheme="minorHAnsi" w:cstheme="minorBidi"/>
       <w:sz w:val="22"/>
       <w:szCs w:val="22"/>
-      <w:lang w:val="en-US" w:eastAsia="en-US"/>
+      <w:lang w:eastAsia="en-US"/>
     </w:rPr>
   </w:style>
   <w:style w:type="character" w:styleId="Hyperlink">

</xml_diff>